<commit_message>
Duodecima confirmacion -- cambios realizados a example.docx
</commit_message>
<xml_diff>
--- a/example.docx
+++ b/example.docx
@@ -11,10 +11,14 @@
       <w:r>
         <w:t>Dios es grande</w:t>
       </w:r>
+    </w:p>
+    <w:p>
+      <w:r>
+        <w:t>cambio</w:t>
+      </w:r>
       <w:bookmarkStart w:id="0" w:name="_GoBack"/>
       <w:bookmarkEnd w:id="0"/>
     </w:p>
-    <w:p/>
     <w:p/>
     <w:p/>
     <w:sectPr>

</xml_diff>